<commit_message>
Updated Part A assigned Task
Included information of github in document file
</commit_message>
<xml_diff>
--- a/Group1_Assessment_2.docx
+++ b/Group1_Assessment_2.docx
@@ -2342,8 +2342,210 @@
       </w:r>
     </w:p>
     <w:p>
+      <w:pPr>
+        <w:pStyle w:val="ListParagraph"/>
+        <w:numPr>
+          <w:ilvl w:val="0"/>
+          <w:numId w:val="8"/>
+        </w:numPr>
+      </w:pPr>
+      <w:r>
+        <w:t>Created GitHub repository for project PayID-Scanner with name PayID-Scanner-Group1, added README.md file with information of the project.</w:t>
+      </w:r>
+    </w:p>
+    <w:p>
+      <w:pPr>
+        <w:jc w:val="center"/>
+      </w:pPr>
+      <w:r>
+        <w:rPr>
+          <w:noProof/>
+        </w:rPr>
+        <w:drawing>
+          <wp:inline distT="0" distB="0" distL="0" distR="0" wp14:anchorId="256383A1" wp14:editId="7656527D">
+            <wp:extent cx="5137150" cy="2611933"/>
+            <wp:effectExtent l="0" t="0" r="6350" b="0"/>
+            <wp:docPr id="1192502739" name="Picture 1" descr="A screenshot of a computer&#10;&#10;AI-generated content may be incorrect."/>
+            <wp:cNvGraphicFramePr>
+              <a:graphicFrameLocks xmlns:a="http://schemas.openxmlformats.org/drawingml/2006/main" noChangeAspect="1"/>
+            </wp:cNvGraphicFramePr>
+            <a:graphic xmlns:a="http://schemas.openxmlformats.org/drawingml/2006/main">
+              <a:graphicData uri="http://schemas.openxmlformats.org/drawingml/2006/picture">
+                <pic:pic xmlns:pic="http://schemas.openxmlformats.org/drawingml/2006/picture">
+                  <pic:nvPicPr>
+                    <pic:cNvPr id="1192502739" name="Picture 1" descr="A screenshot of a computer&#10;&#10;AI-generated content may be incorrect."/>
+                    <pic:cNvPicPr/>
+                  </pic:nvPicPr>
+                  <pic:blipFill>
+                    <a:blip r:embed="rId9" cstate="print">
+                      <a:extLst>
+                        <a:ext uri="{28A0092B-C50C-407E-A947-70E740481C1C}">
+                          <a14:useLocalDpi xmlns:a14="http://schemas.microsoft.com/office/drawing/2010/main" val="0"/>
+                        </a:ext>
+                      </a:extLst>
+                    </a:blip>
+                    <a:stretch>
+                      <a:fillRect/>
+                    </a:stretch>
+                  </pic:blipFill>
+                  <pic:spPr>
+                    <a:xfrm>
+                      <a:off x="0" y="0"/>
+                      <a:ext cx="5157331" cy="2622194"/>
+                    </a:xfrm>
+                    <a:prstGeom prst="rect">
+                      <a:avLst/>
+                    </a:prstGeom>
+                  </pic:spPr>
+                </pic:pic>
+              </a:graphicData>
+            </a:graphic>
+          </wp:inline>
+        </w:drawing>
+      </w:r>
+    </w:p>
+    <w:p>
+      <w:pPr>
+        <w:pStyle w:val="ListParagraph"/>
+        <w:numPr>
+          <w:ilvl w:val="0"/>
+          <w:numId w:val="8"/>
+        </w:numPr>
+      </w:pPr>
+      <w:r>
+        <w:t>Invited team members to the GitHub repository to contribute to the project</w:t>
+      </w:r>
+    </w:p>
+    <w:p>
+      <w:pPr>
+        <w:jc w:val="center"/>
+      </w:pPr>
+      <w:r>
+        <w:rPr>
+          <w:noProof/>
+        </w:rPr>
+        <w:drawing>
+          <wp:inline distT="0" distB="0" distL="0" distR="0" wp14:anchorId="7FD9EA98" wp14:editId="6609D70E">
+            <wp:extent cx="5118100" cy="2679895"/>
+            <wp:effectExtent l="0" t="0" r="6350" b="6350"/>
+            <wp:docPr id="991301528" name="Picture 2" descr="A screenshot of a computer&#10;&#10;AI-generated content may be incorrect."/>
+            <wp:cNvGraphicFramePr>
+              <a:graphicFrameLocks xmlns:a="http://schemas.openxmlformats.org/drawingml/2006/main" noChangeAspect="1"/>
+            </wp:cNvGraphicFramePr>
+            <a:graphic xmlns:a="http://schemas.openxmlformats.org/drawingml/2006/main">
+              <a:graphicData uri="http://schemas.openxmlformats.org/drawingml/2006/picture">
+                <pic:pic xmlns:pic="http://schemas.openxmlformats.org/drawingml/2006/picture">
+                  <pic:nvPicPr>
+                    <pic:cNvPr id="991301528" name="Picture 2" descr="A screenshot of a computer&#10;&#10;AI-generated content may be incorrect."/>
+                    <pic:cNvPicPr/>
+                  </pic:nvPicPr>
+                  <pic:blipFill>
+                    <a:blip r:embed="rId10" cstate="print">
+                      <a:extLst>
+                        <a:ext uri="{28A0092B-C50C-407E-A947-70E740481C1C}">
+                          <a14:useLocalDpi xmlns:a14="http://schemas.microsoft.com/office/drawing/2010/main" val="0"/>
+                        </a:ext>
+                      </a:extLst>
+                    </a:blip>
+                    <a:stretch>
+                      <a:fillRect/>
+                    </a:stretch>
+                  </pic:blipFill>
+                  <pic:spPr>
+                    <a:xfrm>
+                      <a:off x="0" y="0"/>
+                      <a:ext cx="5133842" cy="2688138"/>
+                    </a:xfrm>
+                    <a:prstGeom prst="rect">
+                      <a:avLst/>
+                    </a:prstGeom>
+                  </pic:spPr>
+                </pic:pic>
+              </a:graphicData>
+            </a:graphic>
+          </wp:inline>
+        </w:drawing>
+      </w:r>
+    </w:p>
+    <w:p>
+      <w:pPr>
+        <w:pStyle w:val="ListParagraph"/>
+        <w:numPr>
+          <w:ilvl w:val="0"/>
+          <w:numId w:val="8"/>
+        </w:numPr>
+      </w:pPr>
+      <w:r>
+        <w:lastRenderedPageBreak/>
+        <w:t>Added report file to the repository and made a pull request for team members.</w:t>
+      </w:r>
+    </w:p>
+    <w:p>
+      <w:pPr>
+        <w:jc w:val="center"/>
+      </w:pPr>
+      <w:r>
+        <w:rPr>
+          <w:noProof/>
+        </w:rPr>
+        <w:drawing>
+          <wp:inline distT="0" distB="0" distL="0" distR="0" wp14:anchorId="228C2E72" wp14:editId="1F816578">
+            <wp:extent cx="5359400" cy="2864073"/>
+            <wp:effectExtent l="0" t="0" r="0" b="0"/>
+            <wp:docPr id="2031328159" name="Picture 4" descr="A screenshot of a computer&#10;&#10;AI-generated content may be incorrect."/>
+            <wp:cNvGraphicFramePr>
+              <a:graphicFrameLocks xmlns:a="http://schemas.openxmlformats.org/drawingml/2006/main" noChangeAspect="1"/>
+            </wp:cNvGraphicFramePr>
+            <a:graphic xmlns:a="http://schemas.openxmlformats.org/drawingml/2006/main">
+              <a:graphicData uri="http://schemas.openxmlformats.org/drawingml/2006/picture">
+                <pic:pic xmlns:pic="http://schemas.openxmlformats.org/drawingml/2006/picture">
+                  <pic:nvPicPr>
+                    <pic:cNvPr id="2031328159" name="Picture 4" descr="A screenshot of a computer&#10;&#10;AI-generated content may be incorrect."/>
+                    <pic:cNvPicPr/>
+                  </pic:nvPicPr>
+                  <pic:blipFill>
+                    <a:blip r:embed="rId11" cstate="print">
+                      <a:extLst>
+                        <a:ext uri="{28A0092B-C50C-407E-A947-70E740481C1C}">
+                          <a14:useLocalDpi xmlns:a14="http://schemas.microsoft.com/office/drawing/2010/main" val="0"/>
+                        </a:ext>
+                      </a:extLst>
+                    </a:blip>
+                    <a:stretch>
+                      <a:fillRect/>
+                    </a:stretch>
+                  </pic:blipFill>
+                  <pic:spPr>
+                    <a:xfrm>
+                      <a:off x="0" y="0"/>
+                      <a:ext cx="5367640" cy="2868476"/>
+                    </a:xfrm>
+                    <a:prstGeom prst="rect">
+                      <a:avLst/>
+                    </a:prstGeom>
+                  </pic:spPr>
+                </pic:pic>
+              </a:graphicData>
+            </a:graphic>
+          </wp:inline>
+        </w:drawing>
+      </w:r>
+    </w:p>
+    <w:p>
       <w:r>
         <w:t>Member 2’s Contribution:</w:t>
+      </w:r>
+    </w:p>
+    <w:p>
+      <w:pPr>
+        <w:pStyle w:val="ListParagraph"/>
+        <w:numPr>
+          <w:ilvl w:val="0"/>
+          <w:numId w:val="8"/>
+        </w:numPr>
+      </w:pPr>
+      <w:r>
+        <w:t>Forked PayID-Scanner-Group1 repository successfully.</w:t>
       </w:r>
     </w:p>
     <w:p>
@@ -2367,6 +2569,133 @@
     </w:p>
     <w:p>
       <w:pPr>
+        <w:pStyle w:val="ListParagraph"/>
+        <w:numPr>
+          <w:ilvl w:val="0"/>
+          <w:numId w:val="8"/>
+        </w:numPr>
+      </w:pPr>
+      <w:r>
+        <w:t>Members 2 and 3 were assigned to create branch with feature-autofill and feature-UI, both members 2 and 3 pushed changes to the created branches.</w:t>
+      </w:r>
+    </w:p>
+    <w:p>
+      <w:pPr>
+        <w:pStyle w:val="ListParagraph"/>
+        <w:numPr>
+          <w:ilvl w:val="0"/>
+          <w:numId w:val="8"/>
+        </w:numPr>
+      </w:pPr>
+      <w:r>
+        <w:t>Member 1 merged the branch feature-autofill and feature-UI with the main branch of the repository.</w:t>
+      </w:r>
+    </w:p>
+    <w:p>
+      <w:pPr>
+        <w:ind w:left="360"/>
+      </w:pPr>
+      <w:r>
+        <w:rPr>
+          <w:noProof/>
+        </w:rPr>
+        <w:drawing>
+          <wp:inline distT="0" distB="0" distL="0" distR="0" wp14:anchorId="1B4D00BE" wp14:editId="1AC55603">
+            <wp:extent cx="5286065" cy="2863850"/>
+            <wp:effectExtent l="0" t="0" r="0" b="0"/>
+            <wp:docPr id="211379039" name="Picture 7" descr="A screenshot of a computer&#10;&#10;AI-generated content may be incorrect."/>
+            <wp:cNvGraphicFramePr>
+              <a:graphicFrameLocks xmlns:a="http://schemas.openxmlformats.org/drawingml/2006/main" noChangeAspect="1"/>
+            </wp:cNvGraphicFramePr>
+            <a:graphic xmlns:a="http://schemas.openxmlformats.org/drawingml/2006/main">
+              <a:graphicData uri="http://schemas.openxmlformats.org/drawingml/2006/picture">
+                <pic:pic xmlns:pic="http://schemas.openxmlformats.org/drawingml/2006/picture">
+                  <pic:nvPicPr>
+                    <pic:cNvPr id="211379039" name="Picture 7" descr="A screenshot of a computer&#10;&#10;AI-generated content may be incorrect."/>
+                    <pic:cNvPicPr/>
+                  </pic:nvPicPr>
+                  <pic:blipFill>
+                    <a:blip r:embed="rId12" cstate="print">
+                      <a:extLst>
+                        <a:ext uri="{28A0092B-C50C-407E-A947-70E740481C1C}">
+                          <a14:useLocalDpi xmlns:a14="http://schemas.microsoft.com/office/drawing/2010/main" val="0"/>
+                        </a:ext>
+                      </a:extLst>
+                    </a:blip>
+                    <a:stretch>
+                      <a:fillRect/>
+                    </a:stretch>
+                  </pic:blipFill>
+                  <pic:spPr>
+                    <a:xfrm>
+                      <a:off x="0" y="0"/>
+                      <a:ext cx="5307026" cy="2875206"/>
+                    </a:xfrm>
+                    <a:prstGeom prst="rect">
+                      <a:avLst/>
+                    </a:prstGeom>
+                  </pic:spPr>
+                </pic:pic>
+              </a:graphicData>
+            </a:graphic>
+          </wp:inline>
+        </w:drawing>
+      </w:r>
+    </w:p>
+    <w:p>
+      <w:pPr>
+        <w:ind w:left="360"/>
+      </w:pPr>
+      <w:r>
+        <w:rPr>
+          <w:noProof/>
+        </w:rPr>
+        <w:lastRenderedPageBreak/>
+        <w:drawing>
+          <wp:inline distT="0" distB="0" distL="0" distR="0" wp14:anchorId="148CD73D" wp14:editId="305DD51C">
+            <wp:extent cx="5384800" cy="2801133"/>
+            <wp:effectExtent l="0" t="0" r="6350" b="0"/>
+            <wp:docPr id="1134692838" name="Picture 9" descr="A screenshot of a computer&#10;&#10;AI-generated content may be incorrect."/>
+            <wp:cNvGraphicFramePr>
+              <a:graphicFrameLocks xmlns:a="http://schemas.openxmlformats.org/drawingml/2006/main" noChangeAspect="1"/>
+            </wp:cNvGraphicFramePr>
+            <a:graphic xmlns:a="http://schemas.openxmlformats.org/drawingml/2006/main">
+              <a:graphicData uri="http://schemas.openxmlformats.org/drawingml/2006/picture">
+                <pic:pic xmlns:pic="http://schemas.openxmlformats.org/drawingml/2006/picture">
+                  <pic:nvPicPr>
+                    <pic:cNvPr id="1134692838" name="Picture 9" descr="A screenshot of a computer&#10;&#10;AI-generated content may be incorrect."/>
+                    <pic:cNvPicPr/>
+                  </pic:nvPicPr>
+                  <pic:blipFill>
+                    <a:blip r:embed="rId13" cstate="print">
+                      <a:extLst>
+                        <a:ext uri="{28A0092B-C50C-407E-A947-70E740481C1C}">
+                          <a14:useLocalDpi xmlns:a14="http://schemas.microsoft.com/office/drawing/2010/main" val="0"/>
+                        </a:ext>
+                      </a:extLst>
+                    </a:blip>
+                    <a:stretch>
+                      <a:fillRect/>
+                    </a:stretch>
+                  </pic:blipFill>
+                  <pic:spPr>
+                    <a:xfrm>
+                      <a:off x="0" y="0"/>
+                      <a:ext cx="5394731" cy="2806299"/>
+                    </a:xfrm>
+                    <a:prstGeom prst="rect">
+                      <a:avLst/>
+                    </a:prstGeom>
+                  </pic:spPr>
+                </pic:pic>
+              </a:graphicData>
+            </a:graphic>
+          </wp:inline>
+        </w:drawing>
+      </w:r>
+    </w:p>
+    <w:p>
+      <w:pPr>
         <w:pStyle w:val="Heading1"/>
         <w:numPr>
           <w:ilvl w:val="1"/>
@@ -2459,7 +2788,7 @@
       <w:r>
         <w:t xml:space="preserve"> Timmy Higgins, Procurement Manager, </w:t>
       </w:r>
-      <w:hyperlink r:id="rId9" w:history="1">
+      <w:hyperlink r:id="rId14" w:history="1">
         <w:r>
           <w:rPr>
             <w:rStyle w:val="Hyperlink"/>
@@ -2641,7 +2970,7 @@
       </w:r>
     </w:p>
     <w:sectPr>
-      <w:footerReference w:type="default" r:id="rId10"/>
+      <w:footerReference w:type="default" r:id="rId15"/>
       <w:pgSz w:w="12240" w:h="15840"/>
       <w:pgMar w:top="1440" w:right="1440" w:bottom="1440" w:left="1440" w:header="720" w:footer="720" w:gutter="0"/>
       <w:cols w:space="720"/>
@@ -3277,6 +3606,119 @@
     </w:lvl>
   </w:abstractNum>
   <w:abstractNum w:abstractNumId="5" w15:restartNumberingAfterBreak="0">
+    <w:nsid w:val="4C842609"/>
+    <w:multiLevelType w:val="hybridMultilevel"/>
+    <w:tmpl w:val="7110060E"/>
+    <w:lvl w:ilvl="0" w:tplc="0C090001">
+      <w:start w:val="1"/>
+      <w:numFmt w:val="bullet"/>
+      <w:lvlText w:val=""/>
+      <w:lvlJc w:val="left"/>
+      <w:pPr>
+        <w:ind w:left="720" w:hanging="360"/>
+      </w:pPr>
+      <w:rPr>
+        <w:rFonts w:ascii="Symbol" w:hAnsi="Symbol" w:hint="default"/>
+      </w:rPr>
+    </w:lvl>
+    <w:lvl w:ilvl="1" w:tplc="0C090003" w:tentative="1">
+      <w:start w:val="1"/>
+      <w:numFmt w:val="bullet"/>
+      <w:lvlText w:val="o"/>
+      <w:lvlJc w:val="left"/>
+      <w:pPr>
+        <w:ind w:left="1440" w:hanging="360"/>
+      </w:pPr>
+      <w:rPr>
+        <w:rFonts w:ascii="Courier New" w:hAnsi="Courier New" w:cs="Courier New" w:hint="default"/>
+      </w:rPr>
+    </w:lvl>
+    <w:lvl w:ilvl="2" w:tplc="0C090005" w:tentative="1">
+      <w:start w:val="1"/>
+      <w:numFmt w:val="bullet"/>
+      <w:lvlText w:val=""/>
+      <w:lvlJc w:val="left"/>
+      <w:pPr>
+        <w:ind w:left="2160" w:hanging="360"/>
+      </w:pPr>
+      <w:rPr>
+        <w:rFonts w:ascii="Wingdings" w:hAnsi="Wingdings" w:hint="default"/>
+      </w:rPr>
+    </w:lvl>
+    <w:lvl w:ilvl="3" w:tplc="0C090001" w:tentative="1">
+      <w:start w:val="1"/>
+      <w:numFmt w:val="bullet"/>
+      <w:lvlText w:val=""/>
+      <w:lvlJc w:val="left"/>
+      <w:pPr>
+        <w:ind w:left="2880" w:hanging="360"/>
+      </w:pPr>
+      <w:rPr>
+        <w:rFonts w:ascii="Symbol" w:hAnsi="Symbol" w:hint="default"/>
+      </w:rPr>
+    </w:lvl>
+    <w:lvl w:ilvl="4" w:tplc="0C090003" w:tentative="1">
+      <w:start w:val="1"/>
+      <w:numFmt w:val="bullet"/>
+      <w:lvlText w:val="o"/>
+      <w:lvlJc w:val="left"/>
+      <w:pPr>
+        <w:ind w:left="3600" w:hanging="360"/>
+      </w:pPr>
+      <w:rPr>
+        <w:rFonts w:ascii="Courier New" w:hAnsi="Courier New" w:cs="Courier New" w:hint="default"/>
+      </w:rPr>
+    </w:lvl>
+    <w:lvl w:ilvl="5" w:tplc="0C090005" w:tentative="1">
+      <w:start w:val="1"/>
+      <w:numFmt w:val="bullet"/>
+      <w:lvlText w:val=""/>
+      <w:lvlJc w:val="left"/>
+      <w:pPr>
+        <w:ind w:left="4320" w:hanging="360"/>
+      </w:pPr>
+      <w:rPr>
+        <w:rFonts w:ascii="Wingdings" w:hAnsi="Wingdings" w:hint="default"/>
+      </w:rPr>
+    </w:lvl>
+    <w:lvl w:ilvl="6" w:tplc="0C090001" w:tentative="1">
+      <w:start w:val="1"/>
+      <w:numFmt w:val="bullet"/>
+      <w:lvlText w:val=""/>
+      <w:lvlJc w:val="left"/>
+      <w:pPr>
+        <w:ind w:left="5040" w:hanging="360"/>
+      </w:pPr>
+      <w:rPr>
+        <w:rFonts w:ascii="Symbol" w:hAnsi="Symbol" w:hint="default"/>
+      </w:rPr>
+    </w:lvl>
+    <w:lvl w:ilvl="7" w:tplc="0C090003" w:tentative="1">
+      <w:start w:val="1"/>
+      <w:numFmt w:val="bullet"/>
+      <w:lvlText w:val="o"/>
+      <w:lvlJc w:val="left"/>
+      <w:pPr>
+        <w:ind w:left="5760" w:hanging="360"/>
+      </w:pPr>
+      <w:rPr>
+        <w:rFonts w:ascii="Courier New" w:hAnsi="Courier New" w:cs="Courier New" w:hint="default"/>
+      </w:rPr>
+    </w:lvl>
+    <w:lvl w:ilvl="8" w:tplc="0C090005" w:tentative="1">
+      <w:start w:val="1"/>
+      <w:numFmt w:val="bullet"/>
+      <w:lvlText w:val=""/>
+      <w:lvlJc w:val="left"/>
+      <w:pPr>
+        <w:ind w:left="6480" w:hanging="360"/>
+      </w:pPr>
+      <w:rPr>
+        <w:rFonts w:ascii="Wingdings" w:hAnsi="Wingdings" w:hint="default"/>
+      </w:rPr>
+    </w:lvl>
+  </w:abstractNum>
+  <w:abstractNum w:abstractNumId="6" w15:restartNumberingAfterBreak="0">
     <w:nsid w:val="585A3C2D"/>
     <w:multiLevelType w:val="multilevel"/>
     <w:tmpl w:val="02E8BA82"/>
@@ -3397,7 +3839,7 @@
       </w:rPr>
     </w:lvl>
   </w:abstractNum>
-  <w:abstractNum w:abstractNumId="6" w15:restartNumberingAfterBreak="0">
+  <w:abstractNum w:abstractNumId="7" w15:restartNumberingAfterBreak="0">
     <w:nsid w:val="7E526FCC"/>
     <w:multiLevelType w:val="hybridMultilevel"/>
     <w:tmpl w:val="71FC4E6C"/>
@@ -3526,9 +3968,12 @@
     <w:abstractNumId w:val="3"/>
   </w:num>
   <w:num w:numId="6" w16cid:durableId="17852536">
+    <w:abstractNumId w:val="7"/>
+  </w:num>
+  <w:num w:numId="7" w16cid:durableId="1150292084">
     <w:abstractNumId w:val="6"/>
   </w:num>
-  <w:num w:numId="7" w16cid:durableId="1150292084">
+  <w:num w:numId="8" w16cid:durableId="112286984">
     <w:abstractNumId w:val="5"/>
   </w:num>
 </w:numbering>

</xml_diff>

<commit_message>
Updated the assignment doc file
Updated the assignment doc file with the task allocated to member 1 (24247878)
</commit_message>
<xml_diff>
--- a/Group1_Assessment_2.docx
+++ b/Group1_Assessment_2.docx
@@ -287,7 +287,29 @@
           <w:sz w:val="28"/>
           <w:szCs w:val="26"/>
         </w:rPr>
-        <w:t>Gowri Shankar Makineni (24415125) – Member 2</w:t>
+        <w:t xml:space="preserve">Gowri Shankar </w:t>
+      </w:r>
+      <w:proofErr w:type="spellStart"/>
+      <w:r>
+        <w:rPr>
+          <w:rFonts w:ascii="Arial" w:hAnsi="Arial" w:cs="TimesNewRomanPSMT"/>
+          <w:b/>
+          <w:bCs/>
+          <w:sz w:val="28"/>
+          <w:szCs w:val="26"/>
+        </w:rPr>
+        <w:t>Makineni</w:t>
+      </w:r>
+      <w:proofErr w:type="spellEnd"/>
+      <w:r>
+        <w:rPr>
+          <w:rFonts w:ascii="Arial" w:hAnsi="Arial" w:cs="TimesNewRomanPSMT"/>
+          <w:b/>
+          <w:bCs/>
+          <w:sz w:val="28"/>
+          <w:szCs w:val="26"/>
+        </w:rPr>
+        <w:t xml:space="preserve"> (24415125) – Member 2</w:t>
       </w:r>
     </w:p>
     <w:p>
@@ -622,7 +644,7 @@
           <w:r>
             <w:fldChar w:fldCharType="separate"/>
           </w:r>
-          <w:hyperlink w:anchor="_Toc194225753" w:history="1">
+          <w:hyperlink w:anchor="_Toc194841544" w:history="1">
             <w:r>
               <w:rPr>
                 <w:rStyle w:val="Hyperlink"/>
@@ -667,7 +689,7 @@
                 <w:noProof/>
                 <w:webHidden/>
               </w:rPr>
-              <w:instrText xml:space="preserve"> PAGEREF _Toc194225753 \h </w:instrText>
+              <w:instrText xml:space="preserve"> PAGEREF _Toc194841544 \h </w:instrText>
             </w:r>
             <w:r>
               <w:rPr>
@@ -714,7 +736,7 @@
               <w14:ligatures w14:val="standardContextual"/>
             </w:rPr>
           </w:pPr>
-          <w:hyperlink w:anchor="_Toc194225754" w:history="1">
+          <w:hyperlink w:anchor="_Toc194841545" w:history="1">
             <w:r>
               <w:rPr>
                 <w:rStyle w:val="Hyperlink"/>
@@ -759,7 +781,7 @@
                 <w:noProof/>
                 <w:webHidden/>
               </w:rPr>
-              <w:instrText xml:space="preserve"> PAGEREF _Toc194225754 \h </w:instrText>
+              <w:instrText xml:space="preserve"> PAGEREF _Toc194841545 \h </w:instrText>
             </w:r>
             <w:r>
               <w:rPr>
@@ -806,7 +828,7 @@
               <w14:ligatures w14:val="standardContextual"/>
             </w:rPr>
           </w:pPr>
-          <w:hyperlink w:anchor="_Toc194225755" w:history="1">
+          <w:hyperlink w:anchor="_Toc194841546" w:history="1">
             <w:r>
               <w:rPr>
                 <w:rStyle w:val="Hyperlink"/>
@@ -851,7 +873,7 @@
                 <w:noProof/>
                 <w:webHidden/>
               </w:rPr>
-              <w:instrText xml:space="preserve"> PAGEREF _Toc194225755 \h </w:instrText>
+              <w:instrText xml:space="preserve"> PAGEREF _Toc194841546 \h </w:instrText>
             </w:r>
             <w:r>
               <w:rPr>
@@ -898,7 +920,7 @@
               <w14:ligatures w14:val="standardContextual"/>
             </w:rPr>
           </w:pPr>
-          <w:hyperlink w:anchor="_Toc194225756" w:history="1">
+          <w:hyperlink w:anchor="_Toc194841547" w:history="1">
             <w:r>
               <w:rPr>
                 <w:rStyle w:val="Hyperlink"/>
@@ -943,7 +965,7 @@
                 <w:noProof/>
                 <w:webHidden/>
               </w:rPr>
-              <w:instrText xml:space="preserve"> PAGEREF _Toc194225756 \h </w:instrText>
+              <w:instrText xml:space="preserve"> PAGEREF _Toc194841547 \h </w:instrText>
             </w:r>
             <w:r>
               <w:rPr>
@@ -963,7 +985,7 @@
                 <w:noProof/>
                 <w:webHidden/>
               </w:rPr>
-              <w:t>3</w:t>
+              <w:t>4</w:t>
             </w:r>
             <w:r>
               <w:rPr>
@@ -990,7 +1012,7 @@
               <w14:ligatures w14:val="standardContextual"/>
             </w:rPr>
           </w:pPr>
-          <w:hyperlink w:anchor="_Toc194225757" w:history="1">
+          <w:hyperlink w:anchor="_Toc194841548" w:history="1">
             <w:r>
               <w:rPr>
                 <w:rStyle w:val="Hyperlink"/>
@@ -1035,7 +1057,7 @@
                 <w:noProof/>
                 <w:webHidden/>
               </w:rPr>
-              <w:instrText xml:space="preserve"> PAGEREF _Toc194225757 \h </w:instrText>
+              <w:instrText xml:space="preserve"> PAGEREF _Toc194841548 \h </w:instrText>
             </w:r>
             <w:r>
               <w:rPr>
@@ -1055,7 +1077,7 @@
                 <w:noProof/>
                 <w:webHidden/>
               </w:rPr>
-              <w:t>3</w:t>
+              <w:t>4</w:t>
             </w:r>
             <w:r>
               <w:rPr>
@@ -1082,7 +1104,7 @@
               <w14:ligatures w14:val="standardContextual"/>
             </w:rPr>
           </w:pPr>
-          <w:hyperlink w:anchor="_Toc194225758" w:history="1">
+          <w:hyperlink w:anchor="_Toc194841549" w:history="1">
             <w:r>
               <w:rPr>
                 <w:rStyle w:val="Hyperlink"/>
@@ -1106,6 +1128,98 @@
                 <w:rStyle w:val="Hyperlink"/>
                 <w:noProof/>
               </w:rPr>
+              <w:t>Tasks Allocation and Schedule in Jira</w:t>
+            </w:r>
+            <w:r>
+              <w:rPr>
+                <w:noProof/>
+                <w:webHidden/>
+              </w:rPr>
+              <w:tab/>
+            </w:r>
+            <w:r>
+              <w:rPr>
+                <w:noProof/>
+                <w:webHidden/>
+              </w:rPr>
+              <w:fldChar w:fldCharType="begin"/>
+            </w:r>
+            <w:r>
+              <w:rPr>
+                <w:noProof/>
+                <w:webHidden/>
+              </w:rPr>
+              <w:instrText xml:space="preserve"> PAGEREF _Toc194841549 \h </w:instrText>
+            </w:r>
+            <w:r>
+              <w:rPr>
+                <w:noProof/>
+                <w:webHidden/>
+              </w:rPr>
+            </w:r>
+            <w:r>
+              <w:rPr>
+                <w:noProof/>
+                <w:webHidden/>
+              </w:rPr>
+              <w:fldChar w:fldCharType="separate"/>
+            </w:r>
+            <w:r>
+              <w:rPr>
+                <w:noProof/>
+                <w:webHidden/>
+              </w:rPr>
+              <w:t>5</w:t>
+            </w:r>
+            <w:r>
+              <w:rPr>
+                <w:noProof/>
+                <w:webHidden/>
+              </w:rPr>
+              <w:fldChar w:fldCharType="end"/>
+            </w:r>
+          </w:hyperlink>
+        </w:p>
+        <w:p>
+          <w:pPr>
+            <w:pStyle w:val="TOC1"/>
+            <w:tabs>
+              <w:tab w:val="left" w:pos="720"/>
+              <w:tab w:val="right" w:leader="dot" w:pos="9350"/>
+            </w:tabs>
+            <w:rPr>
+              <w:noProof/>
+              <w:kern w:val="2"/>
+              <w:sz w:val="24"/>
+              <w:szCs w:val="24"/>
+              <w:lang w:eastAsia="en-AU"/>
+              <w14:ligatures w14:val="standardContextual"/>
+            </w:rPr>
+          </w:pPr>
+          <w:hyperlink w:anchor="_Toc194841550" w:history="1">
+            <w:r>
+              <w:rPr>
+                <w:rStyle w:val="Hyperlink"/>
+                <w:noProof/>
+              </w:rPr>
+              <w:t>1.6.</w:t>
+            </w:r>
+            <w:r>
+              <w:rPr>
+                <w:noProof/>
+                <w:kern w:val="2"/>
+                <w:sz w:val="24"/>
+                <w:szCs w:val="24"/>
+                <w:lang w:eastAsia="en-AU"/>
+                <w14:ligatures w14:val="standardContextual"/>
+              </w:rPr>
+              <w:tab/>
+            </w:r>
+            <w:r>
+              <w:rPr>
+                <w:rStyle w:val="Hyperlink"/>
+                <w:noProof/>
+              </w:rPr>
               <w:t>Conclusion</w:t>
             </w:r>
             <w:r>
@@ -1127,7 +1241,7 @@
                 <w:noProof/>
                 <w:webHidden/>
               </w:rPr>
-              <w:instrText xml:space="preserve"> PAGEREF _Toc194225758 \h </w:instrText>
+              <w:instrText xml:space="preserve"> PAGEREF _Toc194841550 \h </w:instrText>
             </w:r>
             <w:r>
               <w:rPr>
@@ -1147,7 +1261,7 @@
                 <w:noProof/>
                 <w:webHidden/>
               </w:rPr>
-              <w:t>3</w:t>
+              <w:t>5</w:t>
             </w:r>
             <w:r>
               <w:rPr>
@@ -1174,7 +1288,7 @@
               <w14:ligatures w14:val="standardContextual"/>
             </w:rPr>
           </w:pPr>
-          <w:hyperlink w:anchor="_Toc194225759" w:history="1">
+          <w:hyperlink w:anchor="_Toc194841551" w:history="1">
             <w:r>
               <w:rPr>
                 <w:rStyle w:val="Hyperlink"/>
@@ -1219,7 +1333,7 @@
                 <w:noProof/>
                 <w:webHidden/>
               </w:rPr>
-              <w:instrText xml:space="preserve"> PAGEREF _Toc194225759 \h </w:instrText>
+              <w:instrText xml:space="preserve"> PAGEREF _Toc194841551 \h </w:instrText>
             </w:r>
             <w:r>
               <w:rPr>
@@ -1239,7 +1353,7 @@
                 <w:noProof/>
                 <w:webHidden/>
               </w:rPr>
-              <w:t>3</w:t>
+              <w:t>5</w:t>
             </w:r>
             <w:r>
               <w:rPr>
@@ -1266,7 +1380,7 @@
               <w14:ligatures w14:val="standardContextual"/>
             </w:rPr>
           </w:pPr>
-          <w:hyperlink w:anchor="_Toc194225760" w:history="1">
+          <w:hyperlink w:anchor="_Toc194841552" w:history="1">
             <w:r>
               <w:rPr>
                 <w:rStyle w:val="Hyperlink"/>
@@ -1311,7 +1425,7 @@
                 <w:noProof/>
                 <w:webHidden/>
               </w:rPr>
-              <w:instrText xml:space="preserve"> PAGEREF _Toc194225760 \h </w:instrText>
+              <w:instrText xml:space="preserve"> PAGEREF _Toc194841552 \h </w:instrText>
             </w:r>
             <w:r>
               <w:rPr>
@@ -1331,7 +1445,7 @@
                 <w:noProof/>
                 <w:webHidden/>
               </w:rPr>
-              <w:t>3</w:t>
+              <w:t>6</w:t>
             </w:r>
             <w:r>
               <w:rPr>
@@ -1358,7 +1472,7 @@
               <w14:ligatures w14:val="standardContextual"/>
             </w:rPr>
           </w:pPr>
-          <w:hyperlink w:anchor="_Toc194225761" w:history="1">
+          <w:hyperlink w:anchor="_Toc194841553" w:history="1">
             <w:r>
               <w:rPr>
                 <w:rStyle w:val="Hyperlink"/>
@@ -1403,7 +1517,7 @@
                 <w:noProof/>
                 <w:webHidden/>
               </w:rPr>
-              <w:instrText xml:space="preserve"> PAGEREF _Toc194225761 \h </w:instrText>
+              <w:instrText xml:space="preserve"> PAGEREF _Toc194841553 \h </w:instrText>
             </w:r>
             <w:r>
               <w:rPr>
@@ -1423,7 +1537,7 @@
                 <w:noProof/>
                 <w:webHidden/>
               </w:rPr>
-              <w:t>3</w:t>
+              <w:t>6</w:t>
             </w:r>
             <w:r>
               <w:rPr>
@@ -1450,7 +1564,7 @@
               <w14:ligatures w14:val="standardContextual"/>
             </w:rPr>
           </w:pPr>
-          <w:hyperlink w:anchor="_Toc194225762" w:history="1">
+          <w:hyperlink w:anchor="_Toc194841554" w:history="1">
             <w:r>
               <w:rPr>
                 <w:rStyle w:val="Hyperlink"/>
@@ -1495,7 +1609,7 @@
                 <w:noProof/>
                 <w:webHidden/>
               </w:rPr>
-              <w:instrText xml:space="preserve"> PAGEREF _Toc194225762 \h </w:instrText>
+              <w:instrText xml:space="preserve"> PAGEREF _Toc194841554 \h </w:instrText>
             </w:r>
             <w:r>
               <w:rPr>
@@ -1515,7 +1629,7 @@
                 <w:noProof/>
                 <w:webHidden/>
               </w:rPr>
-              <w:t>3</w:t>
+              <w:t>6</w:t>
             </w:r>
             <w:r>
               <w:rPr>
@@ -1542,7 +1656,7 @@
               <w14:ligatures w14:val="standardContextual"/>
             </w:rPr>
           </w:pPr>
-          <w:hyperlink w:anchor="_Toc194225763" w:history="1">
+          <w:hyperlink w:anchor="_Toc194841555" w:history="1">
             <w:r>
               <w:rPr>
                 <w:rStyle w:val="Hyperlink"/>
@@ -1587,7 +1701,7 @@
                 <w:noProof/>
                 <w:webHidden/>
               </w:rPr>
-              <w:instrText xml:space="preserve"> PAGEREF _Toc194225763 \h </w:instrText>
+              <w:instrText xml:space="preserve"> PAGEREF _Toc194841555 \h </w:instrText>
             </w:r>
             <w:r>
               <w:rPr>
@@ -1607,7 +1721,7 @@
                 <w:noProof/>
                 <w:webHidden/>
               </w:rPr>
-              <w:t>3</w:t>
+              <w:t>6</w:t>
             </w:r>
             <w:r>
               <w:rPr>
@@ -1634,7 +1748,7 @@
               <w14:ligatures w14:val="standardContextual"/>
             </w:rPr>
           </w:pPr>
-          <w:hyperlink w:anchor="_Toc194225764" w:history="1">
+          <w:hyperlink w:anchor="_Toc194841556" w:history="1">
             <w:r>
               <w:rPr>
                 <w:rStyle w:val="Hyperlink"/>
@@ -1679,7 +1793,7 @@
                 <w:noProof/>
                 <w:webHidden/>
               </w:rPr>
-              <w:instrText xml:space="preserve"> PAGEREF _Toc194225764 \h </w:instrText>
+              <w:instrText xml:space="preserve"> PAGEREF _Toc194841556 \h </w:instrText>
             </w:r>
             <w:r>
               <w:rPr>
@@ -1699,7 +1813,7 @@
                 <w:noProof/>
                 <w:webHidden/>
               </w:rPr>
-              <w:t>3</w:t>
+              <w:t>6</w:t>
             </w:r>
             <w:r>
               <w:rPr>
@@ -1726,7 +1840,7 @@
               <w14:ligatures w14:val="standardContextual"/>
             </w:rPr>
           </w:pPr>
-          <w:hyperlink w:anchor="_Toc194225765" w:history="1">
+          <w:hyperlink w:anchor="_Toc194841557" w:history="1">
             <w:r>
               <w:rPr>
                 <w:rStyle w:val="Hyperlink"/>
@@ -1771,7 +1885,7 @@
                 <w:noProof/>
                 <w:webHidden/>
               </w:rPr>
-              <w:instrText xml:space="preserve"> PAGEREF _Toc194225765 \h </w:instrText>
+              <w:instrText xml:space="preserve"> PAGEREF _Toc194841557 \h </w:instrText>
             </w:r>
             <w:r>
               <w:rPr>
@@ -1791,7 +1905,7 @@
                 <w:noProof/>
                 <w:webHidden/>
               </w:rPr>
-              <w:t>4</w:t>
+              <w:t>6</w:t>
             </w:r>
             <w:r>
               <w:rPr>
@@ -1818,7 +1932,7 @@
               <w14:ligatures w14:val="standardContextual"/>
             </w:rPr>
           </w:pPr>
-          <w:hyperlink w:anchor="_Toc194225766" w:history="1">
+          <w:hyperlink w:anchor="_Toc194841558" w:history="1">
             <w:r>
               <w:rPr>
                 <w:rStyle w:val="Hyperlink"/>
@@ -1863,7 +1977,7 @@
                 <w:noProof/>
                 <w:webHidden/>
               </w:rPr>
-              <w:instrText xml:space="preserve"> PAGEREF _Toc194225766 \h </w:instrText>
+              <w:instrText xml:space="preserve"> PAGEREF _Toc194841558 \h </w:instrText>
             </w:r>
             <w:r>
               <w:rPr>
@@ -1883,7 +1997,7 @@
                 <w:noProof/>
                 <w:webHidden/>
               </w:rPr>
-              <w:t>4</w:t>
+              <w:t>6</w:t>
             </w:r>
             <w:r>
               <w:rPr>
@@ -1910,7 +2024,7 @@
               <w14:ligatures w14:val="standardContextual"/>
             </w:rPr>
           </w:pPr>
-          <w:hyperlink w:anchor="_Toc194225767" w:history="1">
+          <w:hyperlink w:anchor="_Toc194841559" w:history="1">
             <w:r>
               <w:rPr>
                 <w:rStyle w:val="Hyperlink"/>
@@ -1955,7 +2069,7 @@
                 <w:noProof/>
                 <w:webHidden/>
               </w:rPr>
-              <w:instrText xml:space="preserve"> PAGEREF _Toc194225767 \h </w:instrText>
+              <w:instrText xml:space="preserve"> PAGEREF _Toc194841559 \h </w:instrText>
             </w:r>
             <w:r>
               <w:rPr>
@@ -1975,7 +2089,7 @@
                 <w:noProof/>
                 <w:webHidden/>
               </w:rPr>
-              <w:t>4</w:t>
+              <w:t>6</w:t>
             </w:r>
             <w:r>
               <w:rPr>
@@ -2002,7 +2116,7 @@
               <w14:ligatures w14:val="standardContextual"/>
             </w:rPr>
           </w:pPr>
-          <w:hyperlink w:anchor="_Toc194225768" w:history="1">
+          <w:hyperlink w:anchor="_Toc194841560" w:history="1">
             <w:r>
               <w:rPr>
                 <w:rStyle w:val="Hyperlink"/>
@@ -2047,7 +2161,7 @@
                 <w:noProof/>
                 <w:webHidden/>
               </w:rPr>
-              <w:instrText xml:space="preserve"> PAGEREF _Toc194225768 \h </w:instrText>
+              <w:instrText xml:space="preserve"> PAGEREF _Toc194841560 \h </w:instrText>
             </w:r>
             <w:r>
               <w:rPr>
@@ -2067,7 +2181,7 @@
                 <w:noProof/>
                 <w:webHidden/>
               </w:rPr>
-              <w:t>4</w:t>
+              <w:t>6</w:t>
             </w:r>
             <w:r>
               <w:rPr>
@@ -2094,7 +2208,7 @@
               <w14:ligatures w14:val="standardContextual"/>
             </w:rPr>
           </w:pPr>
-          <w:hyperlink w:anchor="_Toc194225769" w:history="1">
+          <w:hyperlink w:anchor="_Toc194841561" w:history="1">
             <w:r>
               <w:rPr>
                 <w:rStyle w:val="Hyperlink"/>
@@ -2139,7 +2253,7 @@
                 <w:noProof/>
                 <w:webHidden/>
               </w:rPr>
-              <w:instrText xml:space="preserve"> PAGEREF _Toc194225769 \h </w:instrText>
+              <w:instrText xml:space="preserve"> PAGEREF _Toc194841561 \h </w:instrText>
             </w:r>
             <w:r>
               <w:rPr>
@@ -2159,7 +2273,7 @@
                 <w:noProof/>
                 <w:webHidden/>
               </w:rPr>
-              <w:t>4</w:t>
+              <w:t>6</w:t>
             </w:r>
             <w:r>
               <w:rPr>
@@ -2186,7 +2300,7 @@
               <w14:ligatures w14:val="standardContextual"/>
             </w:rPr>
           </w:pPr>
-          <w:hyperlink w:anchor="_Toc194225770" w:history="1">
+          <w:hyperlink w:anchor="_Toc194841562" w:history="1">
             <w:r>
               <w:rPr>
                 <w:rStyle w:val="Hyperlink"/>
@@ -2231,7 +2345,7 @@
                 <w:noProof/>
                 <w:webHidden/>
               </w:rPr>
-              <w:instrText xml:space="preserve"> PAGEREF _Toc194225770 \h </w:instrText>
+              <w:instrText xml:space="preserve"> PAGEREF _Toc194841562 \h </w:instrText>
             </w:r>
             <w:r>
               <w:rPr>
@@ -2251,7 +2365,99 @@
                 <w:noProof/>
                 <w:webHidden/>
               </w:rPr>
-              <w:t>4</w:t>
+              <w:t>6</w:t>
+            </w:r>
+            <w:r>
+              <w:rPr>
+                <w:noProof/>
+                <w:webHidden/>
+              </w:rPr>
+              <w:fldChar w:fldCharType="end"/>
+            </w:r>
+          </w:hyperlink>
+        </w:p>
+        <w:p>
+          <w:pPr>
+            <w:pStyle w:val="TOC1"/>
+            <w:tabs>
+              <w:tab w:val="left" w:pos="480"/>
+              <w:tab w:val="right" w:leader="dot" w:pos="9350"/>
+            </w:tabs>
+            <w:rPr>
+              <w:noProof/>
+              <w:kern w:val="2"/>
+              <w:sz w:val="24"/>
+              <w:szCs w:val="24"/>
+              <w:lang w:eastAsia="en-AU"/>
+              <w14:ligatures w14:val="standardContextual"/>
+            </w:rPr>
+          </w:pPr>
+          <w:hyperlink w:anchor="_Toc194841563" w:history="1">
+            <w:r>
+              <w:rPr>
+                <w:rStyle w:val="Hyperlink"/>
+                <w:noProof/>
+              </w:rPr>
+              <w:t>4.</w:t>
+            </w:r>
+            <w:r>
+              <w:rPr>
+                <w:noProof/>
+                <w:kern w:val="2"/>
+                <w:sz w:val="24"/>
+                <w:szCs w:val="24"/>
+                <w:lang w:eastAsia="en-AU"/>
+                <w14:ligatures w14:val="standardContextual"/>
+              </w:rPr>
+              <w:tab/>
+            </w:r>
+            <w:r>
+              <w:rPr>
+                <w:rStyle w:val="Hyperlink"/>
+                <w:noProof/>
+              </w:rPr>
+              <w:t>References</w:t>
+            </w:r>
+            <w:r>
+              <w:rPr>
+                <w:noProof/>
+                <w:webHidden/>
+              </w:rPr>
+              <w:tab/>
+            </w:r>
+            <w:r>
+              <w:rPr>
+                <w:noProof/>
+                <w:webHidden/>
+              </w:rPr>
+              <w:fldChar w:fldCharType="begin"/>
+            </w:r>
+            <w:r>
+              <w:rPr>
+                <w:noProof/>
+                <w:webHidden/>
+              </w:rPr>
+              <w:instrText xml:space="preserve"> PAGEREF _Toc194841563 \h </w:instrText>
+            </w:r>
+            <w:r>
+              <w:rPr>
+                <w:noProof/>
+                <w:webHidden/>
+              </w:rPr>
+            </w:r>
+            <w:r>
+              <w:rPr>
+                <w:noProof/>
+                <w:webHidden/>
+              </w:rPr>
+              <w:fldChar w:fldCharType="separate"/>
+            </w:r>
+            <w:r>
+              <w:rPr>
+                <w:noProof/>
+                <w:webHidden/>
+              </w:rPr>
+              <w:t>6</w:t>
             </w:r>
             <w:r>
               <w:rPr>
@@ -2287,7 +2493,7 @@
           <w:numId w:val="7"/>
         </w:numPr>
       </w:pPr>
-      <w:bookmarkStart w:id="0" w:name="_Toc194225753"/>
+      <w:bookmarkStart w:id="0" w:name="_Toc194841544"/>
       <w:r>
         <w:lastRenderedPageBreak/>
         <w:t>PART A: Collaboration Development Using GitHub</w:t>
@@ -2302,7 +2508,7 @@
           <w:numId w:val="7"/>
         </w:numPr>
       </w:pPr>
-      <w:bookmarkStart w:id="1" w:name="_Toc194225754"/>
+      <w:bookmarkStart w:id="1" w:name="_Toc194841545"/>
       <w:r>
         <w:t>Introduction</w:t>
       </w:r>
@@ -2316,29 +2522,27 @@
           <w:numId w:val="7"/>
         </w:numPr>
       </w:pPr>
-      <w:bookmarkStart w:id="2" w:name="_Toc194225755"/>
+      <w:bookmarkStart w:id="2" w:name="_Toc194841546"/>
       <w:r>
         <w:t>Creating Repository and Initial Setup</w:t>
       </w:r>
       <w:bookmarkEnd w:id="2"/>
     </w:p>
     <w:p>
-      <w:pPr>
-        <w:pStyle w:val="Heading1"/>
-        <w:numPr>
-          <w:ilvl w:val="1"/>
-          <w:numId w:val="7"/>
-        </w:numPr>
-      </w:pPr>
-      <w:bookmarkStart w:id="3" w:name="_Toc194225756"/>
-      <w:r>
-        <w:t>Forking and Individual Contributions</w:t>
-      </w:r>
-      <w:bookmarkEnd w:id="3"/>
-    </w:p>
-    <w:p>
-      <w:r>
-        <w:t xml:space="preserve">Member 1’s Contribution: </w:t>
+      <w:r>
+        <w:t xml:space="preserve">Creating Repository and initial setup </w:t>
+      </w:r>
+      <w:r>
+        <w:t xml:space="preserve">of project in GitHub </w:t>
+      </w:r>
+      <w:r>
+        <w:t>was assigned to Team Leader as per the report guidelines.</w:t>
+      </w:r>
+      <w:r>
+        <w:t xml:space="preserve"> Similarly, inviting team members as contributors and adding document file of the project report to the repository</w:t>
+      </w:r>
+      <w:r>
+        <w:t>, and finally merging the changes to the main repository.</w:t>
       </w:r>
     </w:p>
     <w:p>
@@ -2346,7 +2550,7 @@
         <w:pStyle w:val="ListParagraph"/>
         <w:numPr>
           <w:ilvl w:val="0"/>
-          <w:numId w:val="8"/>
+          <w:numId w:val="9"/>
         </w:numPr>
       </w:pPr>
       <w:r>
@@ -2362,10 +2566,10 @@
           <w:noProof/>
         </w:rPr>
         <w:drawing>
-          <wp:inline distT="0" distB="0" distL="0" distR="0" wp14:anchorId="256383A1" wp14:editId="7656527D">
+          <wp:inline distT="0" distB="0" distL="0" distR="0" wp14:anchorId="76885B2F" wp14:editId="681F1448">
             <wp:extent cx="5137150" cy="2611933"/>
             <wp:effectExtent l="0" t="0" r="6350" b="0"/>
-            <wp:docPr id="1192502739" name="Picture 1" descr="A screenshot of a computer&#10;&#10;AI-generated content may be incorrect."/>
+            <wp:docPr id="646207646" name="Picture 1" descr="A screenshot of a computer&#10;&#10;AI-generated content may be incorrect."/>
             <wp:cNvGraphicFramePr>
               <a:graphicFrameLocks xmlns:a="http://schemas.openxmlformats.org/drawingml/2006/main" noChangeAspect="1"/>
             </wp:cNvGraphicFramePr>
@@ -2425,7 +2629,7 @@
           <w:noProof/>
         </w:rPr>
         <w:drawing>
-          <wp:inline distT="0" distB="0" distL="0" distR="0" wp14:anchorId="7FD9EA98" wp14:editId="6609D70E">
+          <wp:inline distT="0" distB="0" distL="0" distR="0" wp14:anchorId="4AB2F612" wp14:editId="4E96E150">
             <wp:extent cx="5118100" cy="2679895"/>
             <wp:effectExtent l="0" t="0" r="6350" b="6350"/>
             <wp:docPr id="991301528" name="Picture 2" descr="A screenshot of a computer&#10;&#10;AI-generated content may be incorrect."/>
@@ -2489,7 +2693,7 @@
           <w:noProof/>
         </w:rPr>
         <w:drawing>
-          <wp:inline distT="0" distB="0" distL="0" distR="0" wp14:anchorId="228C2E72" wp14:editId="1F816578">
+          <wp:inline distT="0" distB="0" distL="0" distR="0" wp14:anchorId="0D4E8C90" wp14:editId="19732344">
             <wp:extent cx="5359400" cy="2864073"/>
             <wp:effectExtent l="0" t="0" r="0" b="0"/>
             <wp:docPr id="2031328159" name="Picture 4" descr="A screenshot of a computer&#10;&#10;AI-generated content may be incorrect."/>
@@ -2532,8 +2736,22 @@
       </w:r>
     </w:p>
     <w:p>
-      <w:r>
-        <w:t>Member 2’s Contribution:</w:t>
+      <w:pPr>
+        <w:pStyle w:val="Heading1"/>
+        <w:numPr>
+          <w:ilvl w:val="1"/>
+          <w:numId w:val="7"/>
+        </w:numPr>
+      </w:pPr>
+      <w:bookmarkStart w:id="3" w:name="_Toc194841547"/>
+      <w:r>
+        <w:t>Forking and Individual Contributions</w:t>
+      </w:r>
+      <w:bookmarkEnd w:id="3"/>
+    </w:p>
+    <w:p>
+      <w:r>
+        <w:t>Member 1’s Contribution:</w:t>
       </w:r>
     </w:p>
     <w:p>
@@ -2545,6 +2763,111 @@
         </w:numPr>
       </w:pPr>
       <w:r>
+        <w:t xml:space="preserve">Created the repository named “ PayID-Scanner-Group1” and initialized with README.md file, along with project report document file. </w:t>
+      </w:r>
+    </w:p>
+    <w:p>
+      <w:pPr>
+        <w:pStyle w:val="ListParagraph"/>
+        <w:numPr>
+          <w:ilvl w:val="0"/>
+          <w:numId w:val="8"/>
+        </w:numPr>
+      </w:pPr>
+      <w:r>
+        <w:t>Updated report file with required table of contents and pushed into the main branch of the repository.</w:t>
+      </w:r>
+    </w:p>
+    <w:p>
+      <w:pPr>
+        <w:pStyle w:val="ListParagraph"/>
+        <w:numPr>
+          <w:ilvl w:val="0"/>
+          <w:numId w:val="8"/>
+        </w:numPr>
+      </w:pPr>
+      <w:r>
+        <w:t xml:space="preserve">Updated readme.md file with heading and general description of the project and pushed changes to the main repository. </w:t>
+      </w:r>
+    </w:p>
+    <w:p>
+      <w:pPr>
+        <w:pStyle w:val="ListParagraph"/>
+        <w:numPr>
+          <w:ilvl w:val="0"/>
+          <w:numId w:val="8"/>
+        </w:numPr>
+      </w:pPr>
+      <w:r>
+        <w:t>Further contributed to the project following the task allocated in Jira.</w:t>
+      </w:r>
+    </w:p>
+    <w:p>
+      <w:pPr>
+        <w:ind w:left="360"/>
+      </w:pPr>
+      <w:r>
+        <w:rPr>
+          <w:noProof/>
+        </w:rPr>
+        <w:drawing>
+          <wp:inline distT="0" distB="0" distL="0" distR="0" wp14:anchorId="335D9CF9" wp14:editId="295BC49D">
+            <wp:extent cx="5359400" cy="2864073"/>
+            <wp:effectExtent l="0" t="0" r="0" b="0"/>
+            <wp:docPr id="1608818937" name="Picture 4" descr="A screenshot of a computer&#10;&#10;AI-generated content may be incorrect."/>
+            <wp:cNvGraphicFramePr>
+              <a:graphicFrameLocks xmlns:a="http://schemas.openxmlformats.org/drawingml/2006/main" noChangeAspect="1"/>
+            </wp:cNvGraphicFramePr>
+            <a:graphic xmlns:a="http://schemas.openxmlformats.org/drawingml/2006/main">
+              <a:graphicData uri="http://schemas.openxmlformats.org/drawingml/2006/picture">
+                <pic:pic xmlns:pic="http://schemas.openxmlformats.org/drawingml/2006/picture">
+                  <pic:nvPicPr>
+                    <pic:cNvPr id="2031328159" name="Picture 4" descr="A screenshot of a computer&#10;&#10;AI-generated content may be incorrect."/>
+                    <pic:cNvPicPr/>
+                  </pic:nvPicPr>
+                  <pic:blipFill>
+                    <a:blip r:embed="rId11" cstate="print">
+                      <a:extLst>
+                        <a:ext uri="{28A0092B-C50C-407E-A947-70E740481C1C}">
+                          <a14:useLocalDpi xmlns:a14="http://schemas.microsoft.com/office/drawing/2010/main" val="0"/>
+                        </a:ext>
+                      </a:extLst>
+                    </a:blip>
+                    <a:stretch>
+                      <a:fillRect/>
+                    </a:stretch>
+                  </pic:blipFill>
+                  <pic:spPr>
+                    <a:xfrm>
+                      <a:off x="0" y="0"/>
+                      <a:ext cx="5367640" cy="2868476"/>
+                    </a:xfrm>
+                    <a:prstGeom prst="rect">
+                      <a:avLst/>
+                    </a:prstGeom>
+                  </pic:spPr>
+                </pic:pic>
+              </a:graphicData>
+            </a:graphic>
+          </wp:inline>
+        </w:drawing>
+      </w:r>
+    </w:p>
+    <w:p>
+      <w:r>
+        <w:lastRenderedPageBreak/>
+        <w:t>Member 2’s Contribution:</w:t>
+      </w:r>
+    </w:p>
+    <w:p>
+      <w:pPr>
+        <w:pStyle w:val="ListParagraph"/>
+        <w:numPr>
+          <w:ilvl w:val="0"/>
+          <w:numId w:val="8"/>
+        </w:numPr>
+      </w:pPr>
+      <w:r>
         <w:t>Forked PayID-Scanner-Group1 repository successfully.</w:t>
       </w:r>
     </w:p>
@@ -2561,7 +2884,7 @@
           <w:numId w:val="7"/>
         </w:numPr>
       </w:pPr>
-      <w:bookmarkStart w:id="4" w:name="_Toc194225757"/>
+      <w:bookmarkStart w:id="4" w:name="_Toc194841548"/>
       <w:r>
         <w:t>Merging Changes into Main Repository</w:t>
       </w:r>
@@ -2578,15 +2901,9 @@
       <w:r>
         <w:t>Members 2 and 3 were assigned to create branch with feature-autofill and feature-UI, both members 2 and 3 pushed changes to the created branches.</w:t>
       </w:r>
-    </w:p>
-    <w:p>
-      <w:pPr>
-        <w:pStyle w:val="ListParagraph"/>
-        <w:numPr>
-          <w:ilvl w:val="0"/>
-          <w:numId w:val="8"/>
-        </w:numPr>
-      </w:pPr>
+      <w:r>
+        <w:t xml:space="preserve"> </w:t>
+      </w:r>
       <w:r>
         <w:t>Member 1 merged the branch feature-autofill and feature-UI with the main branch of the repository.</w:t>
       </w:r>
@@ -2644,13 +2961,30 @@
     </w:p>
     <w:p>
       <w:pPr>
+        <w:pStyle w:val="ListParagraph"/>
+        <w:numPr>
+          <w:ilvl w:val="0"/>
+          <w:numId w:val="8"/>
+        </w:numPr>
+      </w:pPr>
+      <w:r>
+        <w:t xml:space="preserve">Changes from both </w:t>
+      </w:r>
+      <w:r>
+        <w:t>members</w:t>
+      </w:r>
+      <w:r>
+        <w:t xml:space="preserve"> 2 and 3 were merged to the main branch of the repository by member 1, and further changes were made.</w:t>
+      </w:r>
+    </w:p>
+    <w:p>
+      <w:pPr>
         <w:ind w:left="360"/>
       </w:pPr>
       <w:r>
         <w:rPr>
           <w:noProof/>
         </w:rPr>
-        <w:lastRenderedPageBreak/>
         <w:drawing>
           <wp:inline distT="0" distB="0" distL="0" distR="0" wp14:anchorId="148CD73D" wp14:editId="305DD51C">
             <wp:extent cx="5384800" cy="2801133"/>
@@ -2702,11 +3036,143 @@
           <w:numId w:val="7"/>
         </w:numPr>
       </w:pPr>
-      <w:bookmarkStart w:id="5" w:name="_Toc194225758"/>
+      <w:bookmarkStart w:id="5" w:name="_Toc194841549"/>
+      <w:r>
+        <w:lastRenderedPageBreak/>
+        <w:t xml:space="preserve">Tasks Allocation and </w:t>
+      </w:r>
+      <w:r>
+        <w:t>Sprints</w:t>
+      </w:r>
+      <w:r>
+        <w:t xml:space="preserve"> in Jira</w:t>
+      </w:r>
+      <w:bookmarkEnd w:id="5"/>
+    </w:p>
+    <w:p>
+      <w:r>
+        <w:t xml:space="preserve">Team Leader (Member 1) allocated tasks among team members and created 2 weeks sprint in Jira for systematic completion of the project and team collaboration. </w:t>
+      </w:r>
+    </w:p>
+    <w:p>
+      <w:r>
+        <w:rPr>
+          <w:noProof/>
+        </w:rPr>
+        <w:drawing>
+          <wp:inline distT="0" distB="0" distL="0" distR="0" wp14:anchorId="1F18F17D" wp14:editId="0A524494">
+            <wp:extent cx="5943600" cy="2865755"/>
+            <wp:effectExtent l="19050" t="19050" r="19050" b="10795"/>
+            <wp:docPr id="30120501" name="Picture 1" descr="A screenshot of a computer&#10;&#10;AI-generated content may be incorrect."/>
+            <wp:cNvGraphicFramePr>
+              <a:graphicFrameLocks xmlns:a="http://schemas.openxmlformats.org/drawingml/2006/main" noChangeAspect="1"/>
+            </wp:cNvGraphicFramePr>
+            <a:graphic xmlns:a="http://schemas.openxmlformats.org/drawingml/2006/main">
+              <a:graphicData uri="http://schemas.openxmlformats.org/drawingml/2006/picture">
+                <pic:pic xmlns:pic="http://schemas.openxmlformats.org/drawingml/2006/picture">
+                  <pic:nvPicPr>
+                    <pic:cNvPr id="30120501" name="Picture 1" descr="A screenshot of a computer&#10;&#10;AI-generated content may be incorrect."/>
+                    <pic:cNvPicPr/>
+                  </pic:nvPicPr>
+                  <pic:blipFill>
+                    <a:blip r:embed="rId14" cstate="print">
+                      <a:extLst>
+                        <a:ext uri="{28A0092B-C50C-407E-A947-70E740481C1C}">
+                          <a14:useLocalDpi xmlns:a14="http://schemas.microsoft.com/office/drawing/2010/main" val="0"/>
+                        </a:ext>
+                      </a:extLst>
+                    </a:blip>
+                    <a:stretch>
+                      <a:fillRect/>
+                    </a:stretch>
+                  </pic:blipFill>
+                  <pic:spPr>
+                    <a:xfrm>
+                      <a:off x="0" y="0"/>
+                      <a:ext cx="5943600" cy="2865755"/>
+                    </a:xfrm>
+                    <a:prstGeom prst="rect">
+                      <a:avLst/>
+                    </a:prstGeom>
+                    <a:ln>
+                      <a:solidFill>
+                        <a:schemeClr val="tx1"/>
+                      </a:solidFill>
+                    </a:ln>
+                  </pic:spPr>
+                </pic:pic>
+              </a:graphicData>
+            </a:graphic>
+          </wp:inline>
+        </w:drawing>
+      </w:r>
+    </w:p>
+    <w:p>
+      <w:r>
+        <w:rPr>
+          <w:noProof/>
+        </w:rPr>
+        <w:drawing>
+          <wp:inline distT="0" distB="0" distL="0" distR="0" wp14:anchorId="253FDC3A" wp14:editId="23979C42">
+            <wp:extent cx="5943600" cy="2926080"/>
+            <wp:effectExtent l="19050" t="19050" r="19050" b="26670"/>
+            <wp:docPr id="1918582803" name="Picture 2" descr="A screenshot of a computer&#10;&#10;AI-generated content may be incorrect."/>
+            <wp:cNvGraphicFramePr>
+              <a:graphicFrameLocks xmlns:a="http://schemas.openxmlformats.org/drawingml/2006/main" noChangeAspect="1"/>
+            </wp:cNvGraphicFramePr>
+            <a:graphic xmlns:a="http://schemas.openxmlformats.org/drawingml/2006/main">
+              <a:graphicData uri="http://schemas.openxmlformats.org/drawingml/2006/picture">
+                <pic:pic xmlns:pic="http://schemas.openxmlformats.org/drawingml/2006/picture">
+                  <pic:nvPicPr>
+                    <pic:cNvPr id="1918582803" name="Picture 2" descr="A screenshot of a computer&#10;&#10;AI-generated content may be incorrect."/>
+                    <pic:cNvPicPr/>
+                  </pic:nvPicPr>
+                  <pic:blipFill>
+                    <a:blip r:embed="rId15" cstate="print">
+                      <a:extLst>
+                        <a:ext uri="{28A0092B-C50C-407E-A947-70E740481C1C}">
+                          <a14:useLocalDpi xmlns:a14="http://schemas.microsoft.com/office/drawing/2010/main" val="0"/>
+                        </a:ext>
+                      </a:extLst>
+                    </a:blip>
+                    <a:stretch>
+                      <a:fillRect/>
+                    </a:stretch>
+                  </pic:blipFill>
+                  <pic:spPr>
+                    <a:xfrm>
+                      <a:off x="0" y="0"/>
+                      <a:ext cx="5943600" cy="2926080"/>
+                    </a:xfrm>
+                    <a:prstGeom prst="rect">
+                      <a:avLst/>
+                    </a:prstGeom>
+                    <a:ln>
+                      <a:solidFill>
+                        <a:schemeClr val="tx1"/>
+                      </a:solidFill>
+                    </a:ln>
+                  </pic:spPr>
+                </pic:pic>
+              </a:graphicData>
+            </a:graphic>
+          </wp:inline>
+        </w:drawing>
+      </w:r>
+    </w:p>
+    <w:p>
+      <w:pPr>
+        <w:pStyle w:val="Heading1"/>
+        <w:numPr>
+          <w:ilvl w:val="1"/>
+          <w:numId w:val="7"/>
+        </w:numPr>
+      </w:pPr>
+      <w:bookmarkStart w:id="6" w:name="_Toc194841550"/>
       <w:r>
         <w:t>Conclusion</w:t>
       </w:r>
-      <w:bookmarkEnd w:id="5"/>
+      <w:bookmarkEnd w:id="6"/>
     </w:p>
     <w:p/>
     <w:p>
@@ -2717,11 +3183,11 @@
           <w:numId w:val="7"/>
         </w:numPr>
       </w:pPr>
-      <w:bookmarkStart w:id="6" w:name="_Toc194225759"/>
+      <w:bookmarkStart w:id="7" w:name="_Toc194841551"/>
       <w:r>
         <w:t>Part B: Request for Proposal (RFP)</w:t>
       </w:r>
-      <w:bookmarkEnd w:id="6"/>
+      <w:bookmarkEnd w:id="7"/>
     </w:p>
     <w:p>
       <w:pPr>
@@ -2759,6 +3225,7 @@
           <w:b/>
           <w:bCs/>
         </w:rPr>
+        <w:lastRenderedPageBreak/>
         <w:t>Date Issued:</w:t>
       </w:r>
       <w:r>
@@ -2788,7 +3255,7 @@
       <w:r>
         <w:t xml:space="preserve"> Timmy Higgins, Procurement Manager, </w:t>
       </w:r>
-      <w:hyperlink r:id="rId14" w:history="1">
+      <w:hyperlink r:id="rId16" w:history="1">
         <w:r>
           <w:rPr>
             <w:rStyle w:val="Hyperlink"/>
@@ -2808,11 +3275,11 @@
           <w:numId w:val="7"/>
         </w:numPr>
       </w:pPr>
-      <w:bookmarkStart w:id="7" w:name="_Toc194225760"/>
+      <w:bookmarkStart w:id="8" w:name="_Toc194841552"/>
       <w:r>
         <w:t>Purpose of RFP</w:t>
       </w:r>
-      <w:bookmarkEnd w:id="7"/>
+      <w:bookmarkEnd w:id="8"/>
     </w:p>
     <w:p>
       <w:pPr>
@@ -2821,12 +3288,13 @@
           <w:ilvl w:val="1"/>
           <w:numId w:val="7"/>
         </w:numPr>
-      </w:pPr>
-      <w:bookmarkStart w:id="8" w:name="_Toc194225761"/>
+        <w:jc w:val="both"/>
+      </w:pPr>
+      <w:bookmarkStart w:id="9" w:name="_Toc194841553"/>
       <w:r>
         <w:t>System Description</w:t>
       </w:r>
-      <w:bookmarkEnd w:id="8"/>
+      <w:bookmarkEnd w:id="9"/>
     </w:p>
     <w:p>
       <w:pPr>
@@ -2835,12 +3303,124 @@
           <w:ilvl w:val="1"/>
           <w:numId w:val="7"/>
         </w:numPr>
-      </w:pPr>
-      <w:bookmarkStart w:id="9" w:name="_Toc194225762"/>
+        <w:jc w:val="both"/>
+      </w:pPr>
+      <w:bookmarkStart w:id="10" w:name="_Toc194841554"/>
       <w:r>
         <w:t>Proposal Evaluation</w:t>
       </w:r>
-      <w:bookmarkEnd w:id="9"/>
+      <w:bookmarkEnd w:id="10"/>
+    </w:p>
+    <w:p>
+      <w:pPr>
+        <w:jc w:val="both"/>
+      </w:pPr>
+      <w:r>
+        <w:t>Aussie Business Buzz (ABB) will systematically evaluate each, and every proposal submitted, evaluating and determining the optimal solution</w:t>
+      </w:r>
+      <w:r>
+        <w:t xml:space="preserve">, </w:t>
+      </w:r>
+      <w:r>
+        <w:t>providing value to both organisational goal and budget. Below are the basic criteria of evaluation of submitted proposals:</w:t>
+      </w:r>
+    </w:p>
+    <w:p>
+      <w:pPr>
+        <w:pStyle w:val="ListParagraph"/>
+        <w:numPr>
+          <w:ilvl w:val="0"/>
+          <w:numId w:val="8"/>
+        </w:numPr>
+        <w:jc w:val="both"/>
+      </w:pPr>
+      <w:r>
+        <w:t xml:space="preserve">Budget-friendly: </w:t>
+      </w:r>
+      <w:r>
+        <w:t>Proposals are expected to be budget friendly and demonstrate competitive initial.</w:t>
+      </w:r>
+    </w:p>
+    <w:p>
+      <w:pPr>
+        <w:pStyle w:val="ListParagraph"/>
+        <w:numPr>
+          <w:ilvl w:val="0"/>
+          <w:numId w:val="8"/>
+        </w:numPr>
+        <w:jc w:val="both"/>
+      </w:pPr>
+      <w:r>
+        <w:t>Integration: Proposed solution must align with the organizational existing system and compatible with the current website and record of stock. If one proposes a replacement of the system, a justification with possible evidence must be provided.</w:t>
+      </w:r>
+    </w:p>
+    <w:p>
+      <w:pPr>
+        <w:pStyle w:val="ListParagraph"/>
+        <w:numPr>
+          <w:ilvl w:val="0"/>
+          <w:numId w:val="8"/>
+        </w:numPr>
+        <w:jc w:val="both"/>
+      </w:pPr>
+      <w:r>
+        <w:t>Scalability: The proposed system must be able to expand up to 4 or more branches seamlessly.</w:t>
+      </w:r>
+    </w:p>
+    <w:p>
+      <w:pPr>
+        <w:pStyle w:val="ListParagraph"/>
+        <w:numPr>
+          <w:ilvl w:val="0"/>
+          <w:numId w:val="8"/>
+        </w:numPr>
+        <w:jc w:val="both"/>
+      </w:pPr>
+      <w:r>
+        <w:t>Usability: The system must have simple and clean user interface where staff will require minimal training.</w:t>
+      </w:r>
+    </w:p>
+    <w:p>
+      <w:pPr>
+        <w:pStyle w:val="ListParagraph"/>
+        <w:numPr>
+          <w:ilvl w:val="0"/>
+          <w:numId w:val="8"/>
+        </w:numPr>
+        <w:jc w:val="both"/>
+      </w:pPr>
+      <w:r>
+        <w:t xml:space="preserve">Support Services: </w:t>
+      </w:r>
+      <w:r>
+        <w:t>Suppliers capable of providing training and troubleshooting, will be given higher preferences</w:t>
+      </w:r>
+      <w:r>
+        <w:t>.</w:t>
+      </w:r>
+    </w:p>
+    <w:p>
+      <w:pPr>
+        <w:jc w:val="both"/>
+      </w:pPr>
+      <w:r>
+        <w:t xml:space="preserve">Following the above procedure will provide the proposal with balanced approach and align with the main objective of this RFP. </w:t>
+      </w:r>
+      <w:r>
+        <w:t xml:space="preserve">For example, in order to address the required repairment of inventory in specialized approach of ABB, bespoke stock management system can be effective rather than software-as-a-service(SaaS) marketing solution for continuous integration. </w:t>
+      </w:r>
+      <w:r>
+        <w:t xml:space="preserve">A hybrid model providing flexibility might be a better option by integrating both custom and commercial elements. As long as the proposed system ensure long-term value, along with scalability and flexibility, it will be </w:t>
+      </w:r>
+      <w:r>
+        <w:t>considered</w:t>
+      </w:r>
+      <w:r>
+        <w:t xml:space="preserve">. </w:t>
+      </w:r>
+      <w:r>
+        <w:t>This way, the requirement of ABB in developing a custom system, leveraging the innovation for inter-branch stock management or off-the-shelf database for efficiency will be achieved.</w:t>
+      </w:r>
     </w:p>
     <w:p>
       <w:pPr>
@@ -2850,11 +3430,11 @@
           <w:numId w:val="7"/>
         </w:numPr>
       </w:pPr>
-      <w:bookmarkStart w:id="10" w:name="_Toc194225763"/>
+      <w:bookmarkStart w:id="11" w:name="_Toc194841555"/>
       <w:r>
         <w:t>Question Handling</w:t>
       </w:r>
-      <w:bookmarkEnd w:id="10"/>
+      <w:bookmarkEnd w:id="11"/>
     </w:p>
     <w:p>
       <w:pPr>
@@ -2864,11 +3444,11 @@
           <w:numId w:val="7"/>
         </w:numPr>
       </w:pPr>
-      <w:bookmarkStart w:id="11" w:name="_Toc194225764"/>
+      <w:bookmarkStart w:id="12" w:name="_Toc194841556"/>
       <w:r>
         <w:t>Additional Information</w:t>
       </w:r>
-      <w:bookmarkEnd w:id="11"/>
+      <w:bookmarkEnd w:id="12"/>
     </w:p>
     <w:p/>
     <w:p>
@@ -2879,12 +3459,12 @@
           <w:numId w:val="7"/>
         </w:numPr>
       </w:pPr>
-      <w:bookmarkStart w:id="12" w:name="_Toc194225765"/>
+      <w:bookmarkStart w:id="13" w:name="_Toc194841557"/>
       <w:r>
         <w:lastRenderedPageBreak/>
         <w:t>Part C: Software Project Management Methodologies</w:t>
       </w:r>
-      <w:bookmarkEnd w:id="12"/>
+      <w:bookmarkEnd w:id="13"/>
     </w:p>
     <w:p>
       <w:pPr>
@@ -2894,11 +3474,11 @@
           <w:numId w:val="7"/>
         </w:numPr>
       </w:pPr>
-      <w:bookmarkStart w:id="13" w:name="_Toc194225766"/>
+      <w:bookmarkStart w:id="14" w:name="_Toc194841558"/>
       <w:r>
         <w:t>Introduction</w:t>
       </w:r>
-      <w:bookmarkEnd w:id="13"/>
+      <w:bookmarkEnd w:id="14"/>
     </w:p>
     <w:p>
       <w:pPr>
@@ -2907,12 +3487,13 @@
           <w:ilvl w:val="1"/>
           <w:numId w:val="7"/>
         </w:numPr>
-      </w:pPr>
-      <w:bookmarkStart w:id="14" w:name="_Toc194225767"/>
+        <w:jc w:val="both"/>
+      </w:pPr>
+      <w:bookmarkStart w:id="15" w:name="_Toc194841559"/>
       <w:r>
         <w:t>Overview of the Agile Mindset</w:t>
       </w:r>
-      <w:bookmarkEnd w:id="14"/>
+      <w:bookmarkEnd w:id="15"/>
     </w:p>
     <w:p>
       <w:pPr>
@@ -2921,12 +3502,144 @@
           <w:ilvl w:val="1"/>
           <w:numId w:val="7"/>
         </w:numPr>
-      </w:pPr>
-      <w:bookmarkStart w:id="15" w:name="_Toc194225768"/>
+        <w:jc w:val="both"/>
+      </w:pPr>
+      <w:bookmarkStart w:id="16" w:name="_Toc194841560"/>
       <w:r>
         <w:t>Scrum and Waterfall Methodologies</w:t>
       </w:r>
-      <w:bookmarkEnd w:id="15"/>
+      <w:bookmarkEnd w:id="16"/>
+    </w:p>
+    <w:p>
+      <w:pPr>
+        <w:jc w:val="both"/>
+        <w:rPr>
+          <w:b/>
+          <w:bCs/>
+        </w:rPr>
+      </w:pPr>
+      <w:r>
+        <w:rPr>
+          <w:b/>
+          <w:bCs/>
+        </w:rPr>
+        <w:t>Scrum:</w:t>
+      </w:r>
+    </w:p>
+    <w:p>
+      <w:pPr>
+        <w:jc w:val="both"/>
+      </w:pPr>
+      <w:r>
+        <w:t>Scrum is an agile framework utilized in the development process to organise the iterations into time-boxed manner known as sprints which lasts around 2-4 weeks. Scrum is a lightweight framework used to generate value through adaptive solutions for complex problems by people, teams, and organizations</w:t>
+      </w:r>
+      <w:r>
+        <w:rPr>
+          <w:rFonts w:ascii="Times New Roman" w:eastAsia="Times New Roman" w:hAnsi="Times New Roman" w:cs="Times New Roman"/>
+          <w:sz w:val="24"/>
+          <w:szCs w:val="24"/>
+          <w:lang w:eastAsia="en-AU"/>
+        </w:rPr>
+        <w:t xml:space="preserve">. </w:t>
+      </w:r>
+      <w:r>
+        <w:t xml:space="preserve">Scrum Team consists of mainly three parties: Developers, Product Owner and Scrum Master. Developers are the ones who creates the aspects of each sprint, the sprints backlog, and sprint’s goal. Product Owner are responsible for maximizing the outcome from the work of the scrum team which requires, explicitly communicating the product goal, communicating product backlog, ordering backlog items and ensuring the transparency. </w:t>
+      </w:r>
+      <w:r>
+        <w:t xml:space="preserve">Scrum Masters are the true leaders who establishes Scum. Scrum Master is responsible for keeping the Scum Team within the Scrum framework and making them improve its practices. Also, they are responsible for helping Scrum Team </w:t>
+      </w:r>
+      <w:r>
+        <w:t>focus on developing high value increments that meet the Definition of Done</w:t>
+      </w:r>
+      <w:r>
+        <w:t xml:space="preserve"> </w:t>
+      </w:r>
+      <w:r>
+        <w:t>(</w:t>
+      </w:r>
+      <w:r>
+        <w:rPr>
+          <w:i/>
+          <w:iCs/>
+        </w:rPr>
+        <w:t>Scrum Guides</w:t>
+      </w:r>
+      <w:r>
+        <w:t>, 2020)</w:t>
+      </w:r>
+      <w:r>
+        <w:t>.</w:t>
+      </w:r>
+      <w:r>
+        <w:t xml:space="preserve"> Scrum provides the adaptability feature, due to which it is suitable for dynamic projects, where the requirement of the user may vary as the system evolves.</w:t>
+      </w:r>
+    </w:p>
+    <w:p>
+      <w:pPr>
+        <w:jc w:val="both"/>
+      </w:pPr>
+      <w:r>
+        <w:t>Waterfall:</w:t>
+      </w:r>
+    </w:p>
+    <w:p>
+      <w:pPr>
+        <w:jc w:val="both"/>
+      </w:pPr>
+      <w:r>
+        <w:t xml:space="preserve">Waterfall methodology is a sequential, well-established project management workflow, where five different phases cascades downward sequentially like a waterfall. Stages </w:t>
+      </w:r>
+      <w:r>
+        <w:t>of waterfall are</w:t>
+      </w:r>
+      <w:r>
+        <w:t xml:space="preserve"> requirements, design, implementation, verification, and maintenance. </w:t>
+      </w:r>
+      <w:r>
+        <w:t xml:space="preserve">Requirement phase states the objective of the project, design phase develops a solution to meet the requirement, implementation phase builds the system with specifications, verification phase verifies the quality of the developed system, and maintenance phase is for addressing any issues that arises after releasing the system to users. </w:t>
+      </w:r>
+      <w:r>
+        <w:t xml:space="preserve"> </w:t>
+      </w:r>
+      <w:r>
+        <w:t>In waterfall methodology one phase must be completed before proceeding to another method which doesn’t allow flexibility to the team. Due to its clear project structure, it provides a sight to end goal which favours in use of this methodology.</w:t>
+      </w:r>
+      <w:r>
+        <w:t xml:space="preserve"> I</w:t>
+      </w:r>
+      <w:r>
+        <w:t xml:space="preserve">n waterfall </w:t>
+      </w:r>
+      <w:r>
+        <w:t>model</w:t>
+      </w:r>
+      <w:r>
+        <w:t xml:space="preserve"> there is less cross-functional work where team can easily track the progress of development faster</w:t>
+      </w:r>
+      <w:r>
+        <w:rPr>
+          <w:rFonts w:ascii="Times New Roman" w:eastAsia="Times New Roman" w:hAnsi="Times New Roman" w:cs="Times New Roman"/>
+          <w:sz w:val="24"/>
+          <w:szCs w:val="24"/>
+          <w:lang w:eastAsia="en-AU"/>
+        </w:rPr>
+        <w:t xml:space="preserve"> </w:t>
+      </w:r>
+      <w:r>
+        <w:t>(Atlassian, n.d.)</w:t>
+      </w:r>
+      <w:r>
+        <w:t xml:space="preserve">. </w:t>
+      </w:r>
+      <w:r>
+        <w:t xml:space="preserve">Despite the linear credit for this model, these advantages </w:t>
+      </w:r>
+      <w:r>
+        <w:t>make</w:t>
+      </w:r>
+      <w:r>
+        <w:t xml:space="preserve"> developers to use this model in their development process.</w:t>
+      </w:r>
     </w:p>
     <w:p>
       <w:pPr>
@@ -2936,11 +3649,11 @@
           <w:numId w:val="7"/>
         </w:numPr>
       </w:pPr>
-      <w:bookmarkStart w:id="16" w:name="_Toc194225769"/>
+      <w:bookmarkStart w:id="17" w:name="_Toc194841561"/>
       <w:r>
         <w:t>Guidelines for Methodology Selection</w:t>
       </w:r>
-      <w:bookmarkEnd w:id="16"/>
+      <w:bookmarkEnd w:id="17"/>
     </w:p>
     <w:p>
       <w:pPr>
@@ -2950,11 +3663,11 @@
           <w:numId w:val="7"/>
         </w:numPr>
       </w:pPr>
-      <w:bookmarkStart w:id="17" w:name="_Toc194225770"/>
+      <w:bookmarkStart w:id="18" w:name="_Toc194841562"/>
       <w:r>
         <w:t>Conclusion</w:t>
       </w:r>
-      <w:bookmarkEnd w:id="17"/>
+      <w:bookmarkEnd w:id="18"/>
     </w:p>
     <w:p/>
     <w:p>
@@ -2965,12 +3678,65 @@
           <w:numId w:val="7"/>
         </w:numPr>
       </w:pPr>
-      <w:r>
+      <w:bookmarkStart w:id="19" w:name="_Toc194841563"/>
+      <w:r>
+        <w:lastRenderedPageBreak/>
         <w:t>References</w:t>
       </w:r>
-    </w:p>
+      <w:bookmarkEnd w:id="19"/>
+    </w:p>
+    <w:p>
+      <w:r>
+        <w:t xml:space="preserve">Atlassian, B. (n.d.). </w:t>
+      </w:r>
+      <w:r>
+        <w:rPr>
+          <w:i/>
+          <w:iCs/>
+        </w:rPr>
+        <w:t>Waterfall Methodology for Project Management | Atlassian</w:t>
+      </w:r>
+      <w:r>
+        <w:t xml:space="preserve">. Atlassian. </w:t>
+      </w:r>
+      <w:hyperlink r:id="rId17" w:history="1">
+        <w:r>
+          <w:rPr>
+            <w:rStyle w:val="Hyperlink"/>
+          </w:rPr>
+          <w:t>https://www.atlassian.com/agile/project-management/waterfall-methodology</w:t>
+        </w:r>
+      </w:hyperlink>
+      <w:r>
+        <w:t xml:space="preserve"> </w:t>
+      </w:r>
+    </w:p>
+    <w:p>
+      <w:r>
+        <w:rPr>
+          <w:i/>
+          <w:iCs/>
+        </w:rPr>
+        <w:t>Scrum guides</w:t>
+      </w:r>
+      <w:r>
+        <w:t xml:space="preserve">. (2020). Retrieved April 1, 2025, from </w:t>
+      </w:r>
+      <w:hyperlink r:id="rId18" w:history="1">
+        <w:r>
+          <w:rPr>
+            <w:rStyle w:val="Hyperlink"/>
+          </w:rPr>
+          <w:t>https://scrumguides.org/scrum-guide.html</w:t>
+        </w:r>
+      </w:hyperlink>
+      <w:r>
+        <w:t xml:space="preserve"> </w:t>
+      </w:r>
+    </w:p>
+    <w:p/>
     <w:sectPr>
-      <w:footerReference w:type="default" r:id="rId15"/>
+      <w:footerReference w:type="default" r:id="rId19"/>
       <w:pgSz w:w="12240" w:h="15840"/>
       <w:pgMar w:top="1440" w:right="1440" w:bottom="1440" w:left="1440" w:header="720" w:footer="720" w:gutter="0"/>
       <w:cols w:space="720"/>
@@ -3606,9 +4372,122 @@
     </w:lvl>
   </w:abstractNum>
   <w:abstractNum w:abstractNumId="5" w15:restartNumberingAfterBreak="0">
+    <w:nsid w:val="487C1084"/>
+    <w:multiLevelType w:val="hybridMultilevel"/>
+    <w:tmpl w:val="AFEC9236"/>
+    <w:lvl w:ilvl="0" w:tplc="0C090001">
+      <w:start w:val="1"/>
+      <w:numFmt w:val="bullet"/>
+      <w:lvlText w:val=""/>
+      <w:lvlJc w:val="left"/>
+      <w:pPr>
+        <w:ind w:left="720" w:hanging="360"/>
+      </w:pPr>
+      <w:rPr>
+        <w:rFonts w:ascii="Symbol" w:hAnsi="Symbol" w:hint="default"/>
+      </w:rPr>
+    </w:lvl>
+    <w:lvl w:ilvl="1" w:tplc="0C090003" w:tentative="1">
+      <w:start w:val="1"/>
+      <w:numFmt w:val="bullet"/>
+      <w:lvlText w:val="o"/>
+      <w:lvlJc w:val="left"/>
+      <w:pPr>
+        <w:ind w:left="1440" w:hanging="360"/>
+      </w:pPr>
+      <w:rPr>
+        <w:rFonts w:ascii="Courier New" w:hAnsi="Courier New" w:cs="Courier New" w:hint="default"/>
+      </w:rPr>
+    </w:lvl>
+    <w:lvl w:ilvl="2" w:tplc="0C090005" w:tentative="1">
+      <w:start w:val="1"/>
+      <w:numFmt w:val="bullet"/>
+      <w:lvlText w:val=""/>
+      <w:lvlJc w:val="left"/>
+      <w:pPr>
+        <w:ind w:left="2160" w:hanging="360"/>
+      </w:pPr>
+      <w:rPr>
+        <w:rFonts w:ascii="Wingdings" w:hAnsi="Wingdings" w:hint="default"/>
+      </w:rPr>
+    </w:lvl>
+    <w:lvl w:ilvl="3" w:tplc="0C090001" w:tentative="1">
+      <w:start w:val="1"/>
+      <w:numFmt w:val="bullet"/>
+      <w:lvlText w:val=""/>
+      <w:lvlJc w:val="left"/>
+      <w:pPr>
+        <w:ind w:left="2880" w:hanging="360"/>
+      </w:pPr>
+      <w:rPr>
+        <w:rFonts w:ascii="Symbol" w:hAnsi="Symbol" w:hint="default"/>
+      </w:rPr>
+    </w:lvl>
+    <w:lvl w:ilvl="4" w:tplc="0C090003" w:tentative="1">
+      <w:start w:val="1"/>
+      <w:numFmt w:val="bullet"/>
+      <w:lvlText w:val="o"/>
+      <w:lvlJc w:val="left"/>
+      <w:pPr>
+        <w:ind w:left="3600" w:hanging="360"/>
+      </w:pPr>
+      <w:rPr>
+        <w:rFonts w:ascii="Courier New" w:hAnsi="Courier New" w:cs="Courier New" w:hint="default"/>
+      </w:rPr>
+    </w:lvl>
+    <w:lvl w:ilvl="5" w:tplc="0C090005" w:tentative="1">
+      <w:start w:val="1"/>
+      <w:numFmt w:val="bullet"/>
+      <w:lvlText w:val=""/>
+      <w:lvlJc w:val="left"/>
+      <w:pPr>
+        <w:ind w:left="4320" w:hanging="360"/>
+      </w:pPr>
+      <w:rPr>
+        <w:rFonts w:ascii="Wingdings" w:hAnsi="Wingdings" w:hint="default"/>
+      </w:rPr>
+    </w:lvl>
+    <w:lvl w:ilvl="6" w:tplc="0C090001" w:tentative="1">
+      <w:start w:val="1"/>
+      <w:numFmt w:val="bullet"/>
+      <w:lvlText w:val=""/>
+      <w:lvlJc w:val="left"/>
+      <w:pPr>
+        <w:ind w:left="5040" w:hanging="360"/>
+      </w:pPr>
+      <w:rPr>
+        <w:rFonts w:ascii="Symbol" w:hAnsi="Symbol" w:hint="default"/>
+      </w:rPr>
+    </w:lvl>
+    <w:lvl w:ilvl="7" w:tplc="0C090003" w:tentative="1">
+      <w:start w:val="1"/>
+      <w:numFmt w:val="bullet"/>
+      <w:lvlText w:val="o"/>
+      <w:lvlJc w:val="left"/>
+      <w:pPr>
+        <w:ind w:left="5760" w:hanging="360"/>
+      </w:pPr>
+      <w:rPr>
+        <w:rFonts w:ascii="Courier New" w:hAnsi="Courier New" w:cs="Courier New" w:hint="default"/>
+      </w:rPr>
+    </w:lvl>
+    <w:lvl w:ilvl="8" w:tplc="0C090005" w:tentative="1">
+      <w:start w:val="1"/>
+      <w:numFmt w:val="bullet"/>
+      <w:lvlText w:val=""/>
+      <w:lvlJc w:val="left"/>
+      <w:pPr>
+        <w:ind w:left="6480" w:hanging="360"/>
+      </w:pPr>
+      <w:rPr>
+        <w:rFonts w:ascii="Wingdings" w:hAnsi="Wingdings" w:hint="default"/>
+      </w:rPr>
+    </w:lvl>
+  </w:abstractNum>
+  <w:abstractNum w:abstractNumId="6" w15:restartNumberingAfterBreak="0">
     <w:nsid w:val="4C842609"/>
     <w:multiLevelType w:val="hybridMultilevel"/>
-    <w:tmpl w:val="7110060E"/>
+    <w:tmpl w:val="3B42B78E"/>
     <w:lvl w:ilvl="0" w:tplc="0C090001">
       <w:start w:val="1"/>
       <w:numFmt w:val="bullet"/>
@@ -3718,7 +4597,7 @@
       </w:rPr>
     </w:lvl>
   </w:abstractNum>
-  <w:abstractNum w:abstractNumId="6" w15:restartNumberingAfterBreak="0">
+  <w:abstractNum w:abstractNumId="7" w15:restartNumberingAfterBreak="0">
     <w:nsid w:val="585A3C2D"/>
     <w:multiLevelType w:val="multilevel"/>
     <w:tmpl w:val="02E8BA82"/>
@@ -3839,7 +4718,7 @@
       </w:rPr>
     </w:lvl>
   </w:abstractNum>
-  <w:abstractNum w:abstractNumId="7" w15:restartNumberingAfterBreak="0">
+  <w:abstractNum w:abstractNumId="8" w15:restartNumberingAfterBreak="0">
     <w:nsid w:val="7E526FCC"/>
     <w:multiLevelType w:val="hybridMultilevel"/>
     <w:tmpl w:val="71FC4E6C"/>
@@ -3968,12 +4847,15 @@
     <w:abstractNumId w:val="3"/>
   </w:num>
   <w:num w:numId="6" w16cid:durableId="17852536">
+    <w:abstractNumId w:val="8"/>
+  </w:num>
+  <w:num w:numId="7" w16cid:durableId="1150292084">
     <w:abstractNumId w:val="7"/>
   </w:num>
-  <w:num w:numId="7" w16cid:durableId="1150292084">
+  <w:num w:numId="8" w16cid:durableId="112286984">
     <w:abstractNumId w:val="6"/>
   </w:num>
-  <w:num w:numId="8" w16cid:durableId="112286984">
+  <w:num w:numId="9" w16cid:durableId="306587872">
     <w:abstractNumId w:val="5"/>
   </w:num>
 </w:numbering>
@@ -4377,6 +5259,7 @@
   <w:style w:type="paragraph" w:default="1" w:styleId="Normal">
     <w:name w:val="Normal"/>
     <w:qFormat/>
+    <w:rsid w:val="00C85CFD"/>
     <w:rPr>
       <w:lang w:val="en-AU"/>
     </w:rPr>
@@ -4427,7 +5310,6 @@
   <w:style w:type="character" w:default="1" w:styleId="DefaultParagraphFont">
     <w:name w:val="Default Paragraph Font"/>
     <w:uiPriority w:val="1"/>
-    <w:semiHidden/>
     <w:unhideWhenUsed/>
   </w:style>
   <w:style w:type="table" w:default="1" w:styleId="TableNormal">
@@ -4699,6 +5581,19 @@
     <w:rPr>
       <w:color w:val="605E5C"/>
       <w:shd w:val="clear" w:color="auto" w:fill="E1DFDD"/>
+    </w:rPr>
+  </w:style>
+  <w:style w:type="paragraph" w:styleId="NormalWeb">
+    <w:name w:val="Normal (Web)"/>
+    <w:basedOn w:val="Normal"/>
+    <w:uiPriority w:val="99"/>
+    <w:semiHidden/>
+    <w:unhideWhenUsed/>
+    <w:rsid w:val="009D7698"/>
+    <w:rPr>
+      <w:rFonts w:ascii="Times New Roman" w:hAnsi="Times New Roman" w:cs="Times New Roman"/>
+      <w:sz w:val="24"/>
+      <w:szCs w:val="24"/>
     </w:rPr>
   </w:style>
 </w:styles>

</xml_diff>